<commit_message>
Tot aan protocol suites samengevat
</commit_message>
<xml_diff>
--- a/SamenvattingCisco.docx
+++ b/SamenvattingCisco.docx
@@ -4144,12 +4144,959 @@
       </w:r>
     </w:p>
     <w:p/>
-    <w:p>
+    <w:p/>
+    <w:p/>
+    <w:p/>
+    <w:p>
+      <w:pPr>
+        <w:pStyle w:val="Kop1"/>
+      </w:pPr>
+      <w:r>
+        <w:lastRenderedPageBreak/>
+        <w:t xml:space="preserve">Network </w:t>
+      </w:r>
+      <w:proofErr w:type="spellStart"/>
+      <w:r>
+        <w:t>protocols</w:t>
+      </w:r>
+      <w:proofErr w:type="spellEnd"/>
+      <w:r>
+        <w:t xml:space="preserve"> </w:t>
+      </w:r>
+      <w:proofErr w:type="spellStart"/>
+      <w:r>
+        <w:t>and</w:t>
+      </w:r>
+      <w:proofErr w:type="spellEnd"/>
+      <w:r>
+        <w:t xml:space="preserve"> </w:t>
+      </w:r>
+      <w:proofErr w:type="spellStart"/>
+      <w:r>
+        <w:t>communication</w:t>
+      </w:r>
+      <w:proofErr w:type="spellEnd"/>
+    </w:p>
+    <w:p/>
+    <w:p>
+      <w:pPr>
+        <w:pStyle w:val="Kop2"/>
+      </w:pPr>
+      <w:proofErr w:type="spellStart"/>
+      <w:r>
+        <w:t>Rule</w:t>
+      </w:r>
+      <w:proofErr w:type="spellEnd"/>
+      <w:r>
+        <w:t xml:space="preserve"> Establishment</w:t>
+      </w:r>
+    </w:p>
+    <w:p>
+      <w:pPr>
+        <w:pStyle w:val="Lijstalinea"/>
+        <w:numPr>
+          <w:ilvl w:val="0"/>
+          <w:numId w:val="1"/>
+        </w:numPr>
+      </w:pPr>
+      <w:r>
+        <w:t>Protocollen voor succes af te leveren en te begrijpen van data</w:t>
+      </w:r>
+    </w:p>
+    <w:p>
+      <w:pPr>
+        <w:pStyle w:val="Lijstalinea"/>
+        <w:numPr>
+          <w:ilvl w:val="0"/>
+          <w:numId w:val="1"/>
+        </w:numPr>
+      </w:pPr>
+      <w:r>
+        <w:t>Protocollen moeten rekening houden met de vereisten</w:t>
+      </w:r>
+    </w:p>
+    <w:p>
+      <w:pPr>
+        <w:pStyle w:val="Lijstalinea"/>
+        <w:numPr>
+          <w:ilvl w:val="1"/>
+          <w:numId w:val="1"/>
+        </w:numPr>
+      </w:pPr>
+      <w:r>
+        <w:t>Een geïdentificeerde afzender en ontvanger</w:t>
+      </w:r>
+    </w:p>
+    <w:p>
+      <w:pPr>
+        <w:pStyle w:val="Lijstalinea"/>
+        <w:numPr>
+          <w:ilvl w:val="1"/>
+          <w:numId w:val="1"/>
+        </w:numPr>
+      </w:pPr>
+      <w:r>
+        <w:t>Gemeenschappelijke taal en grammatica</w:t>
+      </w:r>
+    </w:p>
+    <w:p>
+      <w:pPr>
+        <w:pStyle w:val="Lijstalinea"/>
+        <w:numPr>
+          <w:ilvl w:val="1"/>
+          <w:numId w:val="1"/>
+        </w:numPr>
+      </w:pPr>
+      <w:r>
+        <w:t>Snelheid en timing van levering</w:t>
+      </w:r>
+    </w:p>
+    <w:p>
+      <w:pPr>
+        <w:pStyle w:val="Lijstalinea"/>
+        <w:numPr>
+          <w:ilvl w:val="1"/>
+          <w:numId w:val="1"/>
+        </w:numPr>
+      </w:pPr>
+      <w:r>
+        <w:t>Bevestigings- of bevestigingsvereisten</w:t>
+      </w:r>
+    </w:p>
+    <w:p>
+      <w:pPr>
+        <w:pStyle w:val="Lijstalinea"/>
+        <w:numPr>
+          <w:ilvl w:val="0"/>
+          <w:numId w:val="1"/>
+        </w:numPr>
+      </w:pPr>
+      <w:r>
+        <w:t>Protocollen definiëren hoe data wordt verzonden</w:t>
+      </w:r>
+    </w:p>
+    <w:p>
+      <w:pPr>
+        <w:pStyle w:val="Lijstalinea"/>
+        <w:numPr>
+          <w:ilvl w:val="0"/>
+          <w:numId w:val="1"/>
+        </w:numPr>
+      </w:pPr>
+      <w:r>
+        <w:t xml:space="preserve">Message </w:t>
+      </w:r>
+      <w:proofErr w:type="spellStart"/>
+      <w:r>
+        <w:t>encoding</w:t>
+      </w:r>
+      <w:proofErr w:type="spellEnd"/>
+    </w:p>
+    <w:p>
+      <w:pPr>
+        <w:pStyle w:val="Lijstalinea"/>
+        <w:numPr>
+          <w:ilvl w:val="1"/>
+          <w:numId w:val="1"/>
+        </w:numPr>
+      </w:pPr>
+      <w:r>
+        <w:t>Data wordt omgezet in een andere acceptabele vorm van communicatie</w:t>
+      </w:r>
+    </w:p>
+    <w:p>
+      <w:pPr>
+        <w:pStyle w:val="Lijstalinea"/>
+        <w:numPr>
+          <w:ilvl w:val="1"/>
+          <w:numId w:val="1"/>
+        </w:numPr>
+      </w:pPr>
+      <w:r>
+        <w:t>Decoding keert dit proces om, om de data te interpreteren</w:t>
+      </w:r>
+    </w:p>
+    <w:p>
+      <w:pPr>
+        <w:pStyle w:val="Lijstalinea"/>
+        <w:numPr>
+          <w:ilvl w:val="1"/>
+          <w:numId w:val="1"/>
+        </w:numPr>
+      </w:pPr>
+      <w:r>
+        <w:t>Data omzetten naar bits</w:t>
+      </w:r>
+    </w:p>
+    <w:p>
+      <w:pPr>
+        <w:pStyle w:val="Lijstalinea"/>
+        <w:numPr>
+          <w:ilvl w:val="0"/>
+          <w:numId w:val="1"/>
+        </w:numPr>
+      </w:pPr>
+      <w:r>
+        <w:t xml:space="preserve">Message </w:t>
+      </w:r>
+      <w:proofErr w:type="spellStart"/>
+      <w:r>
+        <w:t>formatting</w:t>
+      </w:r>
+      <w:proofErr w:type="spellEnd"/>
+      <w:r>
+        <w:t xml:space="preserve"> </w:t>
+      </w:r>
+      <w:proofErr w:type="spellStart"/>
+      <w:r>
+        <w:t>and</w:t>
+      </w:r>
+      <w:proofErr w:type="spellEnd"/>
+      <w:r>
+        <w:t xml:space="preserve"> </w:t>
+      </w:r>
+      <w:proofErr w:type="spellStart"/>
+      <w:r>
+        <w:t>Encapsulation</w:t>
+      </w:r>
+      <w:proofErr w:type="spellEnd"/>
+      <w:r>
+        <w:t xml:space="preserve"> </w:t>
+      </w:r>
+    </w:p>
+    <w:p>
+      <w:pPr>
+        <w:pStyle w:val="Lijstalinea"/>
+        <w:numPr>
+          <w:ilvl w:val="0"/>
+          <w:numId w:val="1"/>
+        </w:numPr>
+      </w:pPr>
+      <w:r>
+        <w:t xml:space="preserve">Message </w:t>
+      </w:r>
+      <w:proofErr w:type="spellStart"/>
+      <w:r>
+        <w:t>sizing</w:t>
+      </w:r>
+      <w:proofErr w:type="spellEnd"/>
+    </w:p>
+    <w:p>
+      <w:pPr>
+        <w:pStyle w:val="Lijstalinea"/>
+        <w:numPr>
+          <w:ilvl w:val="1"/>
+          <w:numId w:val="1"/>
+        </w:numPr>
+      </w:pPr>
+      <w:r>
+        <w:t>Data wordt in frames “gekapt”</w:t>
+      </w:r>
+    </w:p>
+    <w:p>
+      <w:pPr>
+        <w:pStyle w:val="Lijstalinea"/>
+        <w:numPr>
+          <w:ilvl w:val="1"/>
+          <w:numId w:val="1"/>
+        </w:numPr>
+      </w:pPr>
+      <w:r>
+        <w:t>Kunnen anders zijn afhankelijk van het gebruikte kanaal</w:t>
+      </w:r>
+    </w:p>
+    <w:p>
+      <w:pPr>
+        <w:pStyle w:val="Lijstalinea"/>
+        <w:numPr>
+          <w:ilvl w:val="1"/>
+          <w:numId w:val="1"/>
+        </w:numPr>
+      </w:pPr>
+      <w:r>
+        <w:t>Frames die te lang of te kort zijn worden niet geleverd</w:t>
+      </w:r>
+    </w:p>
+    <w:p>
+      <w:pPr>
+        <w:pStyle w:val="Lijstalinea"/>
+        <w:numPr>
+          <w:ilvl w:val="1"/>
+          <w:numId w:val="1"/>
+        </w:numPr>
+      </w:pPr>
+      <w:r>
+        <w:t>Minimale en maximale grootte</w:t>
+      </w:r>
+    </w:p>
+    <w:p>
+      <w:pPr>
+        <w:pStyle w:val="Lijstalinea"/>
+        <w:numPr>
+          <w:ilvl w:val="1"/>
+          <w:numId w:val="1"/>
+        </w:numPr>
+      </w:pPr>
+      <w:r>
+        <w:t>Elke frame heeft eigen adresinformatie</w:t>
+      </w:r>
+    </w:p>
+    <w:p>
+      <w:pPr>
+        <w:pStyle w:val="Lijstalinea"/>
+        <w:numPr>
+          <w:ilvl w:val="1"/>
+          <w:numId w:val="1"/>
+        </w:numPr>
+      </w:pPr>
+      <w:r>
+        <w:t>Bij ontvangst worden de afzonderlijke frames terug 1 geheel van data</w:t>
+      </w:r>
+    </w:p>
+    <w:p>
+      <w:pPr>
+        <w:pStyle w:val="Lijstalinea"/>
+        <w:numPr>
+          <w:ilvl w:val="0"/>
+          <w:numId w:val="1"/>
+        </w:numPr>
+      </w:pPr>
+      <w:r>
+        <w:t>Message timing</w:t>
+      </w:r>
+    </w:p>
+    <w:p>
+      <w:pPr>
+        <w:pStyle w:val="Lijstalinea"/>
+        <w:numPr>
+          <w:ilvl w:val="1"/>
+          <w:numId w:val="1"/>
+        </w:numPr>
+      </w:pPr>
+      <w:r>
+        <w:t xml:space="preserve">Acces </w:t>
+      </w:r>
+      <w:proofErr w:type="spellStart"/>
+      <w:r>
+        <w:t>method</w:t>
+      </w:r>
+      <w:proofErr w:type="spellEnd"/>
+    </w:p>
+    <w:p>
+      <w:pPr>
+        <w:pStyle w:val="Lijstalinea"/>
+        <w:numPr>
+          <w:ilvl w:val="2"/>
+          <w:numId w:val="1"/>
+        </w:numPr>
+      </w:pPr>
+      <w:r>
+        <w:t>Om te weten wanneer berichten te verzenden</w:t>
+      </w:r>
+    </w:p>
+    <w:p>
+      <w:pPr>
+        <w:pStyle w:val="Lijstalinea"/>
+        <w:numPr>
+          <w:ilvl w:val="2"/>
+          <w:numId w:val="1"/>
+        </w:numPr>
+      </w:pPr>
+      <w:r>
+        <w:t xml:space="preserve">Hoe te reageren als er </w:t>
+      </w:r>
+      <w:proofErr w:type="spellStart"/>
+      <w:r>
+        <w:t>Collission</w:t>
+      </w:r>
+      <w:proofErr w:type="spellEnd"/>
+      <w:r>
+        <w:t xml:space="preserve"> ontstaat</w:t>
+      </w:r>
+    </w:p>
+    <w:p>
+      <w:pPr>
+        <w:pStyle w:val="Lijstalinea"/>
+        <w:numPr>
+          <w:ilvl w:val="1"/>
+          <w:numId w:val="1"/>
+        </w:numPr>
+      </w:pPr>
+      <w:r>
+        <w:t>Flow control</w:t>
+      </w:r>
+    </w:p>
+    <w:p>
+      <w:pPr>
+        <w:pStyle w:val="Lijstalinea"/>
+        <w:numPr>
+          <w:ilvl w:val="2"/>
+          <w:numId w:val="1"/>
+        </w:numPr>
+      </w:pPr>
+      <w:r>
+        <w:t>Als de ene host te snel data verzend kan de andere host het niet begrijpen</w:t>
+      </w:r>
+    </w:p>
+    <w:p>
+      <w:pPr>
+        <w:pStyle w:val="Lijstalinea"/>
+        <w:numPr>
+          <w:ilvl w:val="2"/>
+          <w:numId w:val="1"/>
+        </w:numPr>
+      </w:pPr>
+      <w:r>
+        <w:t>Zorgt voor succesvolle communicatie</w:t>
+      </w:r>
+    </w:p>
+    <w:p>
+      <w:pPr>
+        <w:pStyle w:val="Lijstalinea"/>
+        <w:numPr>
+          <w:ilvl w:val="1"/>
+          <w:numId w:val="1"/>
+        </w:numPr>
+      </w:pPr>
+      <w:r>
+        <w:t xml:space="preserve">Response </w:t>
+      </w:r>
+      <w:proofErr w:type="spellStart"/>
+      <w:r>
+        <w:t>timeout</w:t>
+      </w:r>
+      <w:proofErr w:type="spellEnd"/>
+    </w:p>
+    <w:p>
+      <w:pPr>
+        <w:pStyle w:val="Lijstalinea"/>
+        <w:numPr>
+          <w:ilvl w:val="2"/>
+          <w:numId w:val="1"/>
+        </w:numPr>
+      </w:pPr>
+      <w:r>
+        <w:t>Hoe lang ze moeten wachten op een antwoord</w:t>
+      </w:r>
+    </w:p>
+    <w:p>
+      <w:pPr>
+        <w:pStyle w:val="Lijstalinea"/>
+        <w:numPr>
+          <w:ilvl w:val="2"/>
+          <w:numId w:val="1"/>
+        </w:numPr>
+      </w:pPr>
+      <w:r>
+        <w:t>Welke acties er ondernomen worden</w:t>
+      </w:r>
+    </w:p>
+    <w:p>
+      <w:pPr>
+        <w:pStyle w:val="Lijstalinea"/>
+        <w:numPr>
+          <w:ilvl w:val="0"/>
+          <w:numId w:val="1"/>
+        </w:numPr>
+      </w:pPr>
+      <w:r>
+        <w:t>Message delivery options</w:t>
+      </w:r>
+    </w:p>
+    <w:p>
+      <w:pPr>
+        <w:pStyle w:val="Lijstalinea"/>
+        <w:numPr>
+          <w:ilvl w:val="1"/>
+          <w:numId w:val="1"/>
+        </w:numPr>
+      </w:pPr>
+      <w:proofErr w:type="spellStart"/>
+      <w:r>
+        <w:t>Unicast</w:t>
+      </w:r>
+      <w:proofErr w:type="spellEnd"/>
+      <w:r>
+        <w:t>: 1-1</w:t>
+      </w:r>
+    </w:p>
+    <w:p>
+      <w:pPr>
+        <w:pStyle w:val="Lijstalinea"/>
+        <w:numPr>
+          <w:ilvl w:val="1"/>
+          <w:numId w:val="1"/>
+        </w:numPr>
+      </w:pPr>
+      <w:r>
+        <w:t>Multicast: 1-veel</w:t>
+      </w:r>
+    </w:p>
+    <w:p>
+      <w:pPr>
+        <w:pStyle w:val="Lijstalinea"/>
+        <w:numPr>
+          <w:ilvl w:val="1"/>
+          <w:numId w:val="1"/>
+        </w:numPr>
+      </w:pPr>
+      <w:r>
+        <w:t>Broadcast: 1-alles</w:t>
+      </w:r>
+    </w:p>
+    <w:p/>
+    <w:p>
+      <w:r>
+        <w:rPr>
+          <w:noProof/>
+        </w:rPr>
+        <w:lastRenderedPageBreak/>
+        <w:drawing>
+          <wp:inline distT="0" distB="0" distL="0" distR="0" wp14:anchorId="78C3275C" wp14:editId="7C3B51A8">
+            <wp:extent cx="4400550" cy="2867360"/>
+            <wp:effectExtent l="0" t="0" r="0" b="9525"/>
+            <wp:docPr id="19" name="Afbeelding 19"/>
+            <wp:cNvGraphicFramePr>
+              <a:graphicFrameLocks xmlns:a="http://schemas.openxmlformats.org/drawingml/2006/main" noChangeAspect="1"/>
+            </wp:cNvGraphicFramePr>
+            <a:graphic xmlns:a="http://schemas.openxmlformats.org/drawingml/2006/main">
+              <a:graphicData uri="http://schemas.openxmlformats.org/drawingml/2006/picture">
+                <pic:pic xmlns:pic="http://schemas.openxmlformats.org/drawingml/2006/picture">
+                  <pic:nvPicPr>
+                    <pic:cNvPr id="1" name=""/>
+                    <pic:cNvPicPr/>
+                  </pic:nvPicPr>
+                  <pic:blipFill>
+                    <a:blip r:embed="rId26"/>
+                    <a:stretch>
+                      <a:fillRect/>
+                    </a:stretch>
+                  </pic:blipFill>
+                  <pic:spPr>
+                    <a:xfrm>
+                      <a:off x="0" y="0"/>
+                      <a:ext cx="4419440" cy="2879668"/>
+                    </a:xfrm>
+                    <a:prstGeom prst="rect">
+                      <a:avLst/>
+                    </a:prstGeom>
+                  </pic:spPr>
+                </pic:pic>
+              </a:graphicData>
+            </a:graphic>
+          </wp:inline>
+        </w:drawing>
+      </w:r>
+    </w:p>
+    <w:p/>
+    <w:p/>
+    <w:p>
+      <w:pPr>
+        <w:pStyle w:val="Kop2"/>
+      </w:pPr>
+      <w:proofErr w:type="spellStart"/>
+      <w:r>
+        <w:rPr>
+          <w:lang w:val="nl-NL"/>
+        </w:rPr>
+        <w:t>Protocols</w:t>
+      </w:r>
+      <w:proofErr w:type="spellEnd"/>
+    </w:p>
+    <w:p>
+      <w:pPr>
+        <w:pStyle w:val="Lijstalinea"/>
+        <w:numPr>
+          <w:ilvl w:val="0"/>
+          <w:numId w:val="1"/>
+        </w:numPr>
+      </w:pPr>
+      <w:r>
+        <w:t>Protocolsuite</w:t>
+      </w:r>
+    </w:p>
+    <w:p>
+      <w:pPr>
+        <w:pStyle w:val="Lijstalinea"/>
+        <w:numPr>
+          <w:ilvl w:val="1"/>
+          <w:numId w:val="1"/>
+        </w:numPr>
+      </w:pPr>
+      <w:r>
+        <w:t>Groep van onderlinge gerelateerde protocollen de nodig zijn om een communicatiefunctie uit te voeren</w:t>
+      </w:r>
+    </w:p>
+    <w:p>
+      <w:pPr>
+        <w:pStyle w:val="Lijstalinea"/>
+        <w:numPr>
+          <w:ilvl w:val="1"/>
+          <w:numId w:val="1"/>
+        </w:numPr>
+      </w:pPr>
+      <w:r>
+        <w:t xml:space="preserve">Worden geïmplementeerd door </w:t>
+      </w:r>
+      <w:proofErr w:type="spellStart"/>
+      <w:r>
+        <w:t>hosts</w:t>
+      </w:r>
+      <w:proofErr w:type="spellEnd"/>
+      <w:r>
+        <w:t xml:space="preserve"> en netwerkapparaten in had/software</w:t>
+      </w:r>
+    </w:p>
+    <w:p>
+      <w:pPr>
+        <w:pStyle w:val="Lijstalinea"/>
+        <w:numPr>
+          <w:ilvl w:val="0"/>
+          <w:numId w:val="1"/>
+        </w:numPr>
+      </w:pPr>
+      <w:r>
+        <w:t>Protocol stack</w:t>
+      </w:r>
+    </w:p>
+    <w:p>
+      <w:pPr>
+        <w:pStyle w:val="Lijstalinea"/>
+        <w:numPr>
+          <w:ilvl w:val="1"/>
+          <w:numId w:val="1"/>
+        </w:numPr>
+      </w:pPr>
+      <w:r>
+        <w:t xml:space="preserve">Laat zien hoe de afzonderlijke protocollen </w:t>
+      </w:r>
+      <w:proofErr w:type="spellStart"/>
+      <w:r>
+        <w:t>bnnen</w:t>
+      </w:r>
+      <w:proofErr w:type="spellEnd"/>
+      <w:r>
+        <w:t xml:space="preserve"> een suite worden geïmplementeerd</w:t>
+      </w:r>
+    </w:p>
+    <w:p>
+      <w:pPr>
+        <w:pStyle w:val="Lijstalinea"/>
+        <w:numPr>
+          <w:ilvl w:val="0"/>
+          <w:numId w:val="1"/>
+        </w:numPr>
+      </w:pPr>
+      <w:r>
+        <w:t>Protocollen worden bekeken in termen van lagen</w:t>
+      </w:r>
+    </w:p>
+    <w:p>
+      <w:pPr>
+        <w:pStyle w:val="Lijstalinea"/>
+        <w:numPr>
+          <w:ilvl w:val="1"/>
+          <w:numId w:val="1"/>
+        </w:numPr>
+      </w:pPr>
+      <w:r>
+        <w:t xml:space="preserve">Met elk hoger niveau service </w:t>
+      </w:r>
+      <w:proofErr w:type="spellStart"/>
+      <w:r>
+        <w:t>afgankelijke</w:t>
+      </w:r>
+      <w:proofErr w:type="spellEnd"/>
+      <w:r>
+        <w:t xml:space="preserve"> van de functionaliteit gedefinieerd door de protocollen getoond in de lagere niveaus</w:t>
+      </w:r>
+    </w:p>
+    <w:p>
+      <w:pPr>
+        <w:pStyle w:val="Lijstalinea"/>
+        <w:numPr>
+          <w:ilvl w:val="0"/>
+          <w:numId w:val="1"/>
+        </w:numPr>
+      </w:pPr>
+      <w:r>
+        <w:t>Netwerkprotocollen</w:t>
+      </w:r>
+    </w:p>
+    <w:p>
+      <w:pPr>
+        <w:pStyle w:val="Lijstalinea"/>
+        <w:numPr>
+          <w:ilvl w:val="1"/>
+          <w:numId w:val="1"/>
+        </w:numPr>
+      </w:pPr>
+      <w:r>
+        <w:t>Hypertext transfer protocol (HTTP)</w:t>
+      </w:r>
+    </w:p>
+    <w:p>
+      <w:pPr>
+        <w:pStyle w:val="Lijstalinea"/>
+        <w:numPr>
+          <w:ilvl w:val="2"/>
+          <w:numId w:val="1"/>
+        </w:numPr>
+      </w:pPr>
+      <w:r>
+        <w:t xml:space="preserve">Applicatieprotocol dat de manier regelt waarop een webbrowser en </w:t>
+      </w:r>
+      <w:proofErr w:type="spellStart"/>
+      <w:r>
+        <w:t>client</w:t>
+      </w:r>
+      <w:proofErr w:type="spellEnd"/>
+      <w:r>
+        <w:t xml:space="preserve"> samenwerken</w:t>
+      </w:r>
+    </w:p>
+    <w:p>
+      <w:pPr>
+        <w:pStyle w:val="Lijstalinea"/>
+        <w:numPr>
+          <w:ilvl w:val="2"/>
+          <w:numId w:val="1"/>
+        </w:numPr>
+      </w:pPr>
+      <w:proofErr w:type="spellStart"/>
+      <w:r>
+        <w:t>Defineert</w:t>
+      </w:r>
+      <w:proofErr w:type="spellEnd"/>
+      <w:r>
+        <w:t xml:space="preserve"> de inhoud en opmaak van verzoeken en antwoorden die uitgewisseld worden tussen server en </w:t>
+      </w:r>
+      <w:proofErr w:type="spellStart"/>
+      <w:r>
+        <w:t>client</w:t>
+      </w:r>
+      <w:proofErr w:type="spellEnd"/>
+    </w:p>
+    <w:p>
+      <w:pPr>
+        <w:pStyle w:val="Lijstalinea"/>
+        <w:numPr>
+          <w:ilvl w:val="2"/>
+          <w:numId w:val="1"/>
+        </w:numPr>
+      </w:pPr>
+      <w:r>
+        <w:t>Afhankelijk van andere protocollen om te bepalen hoe de berichten worden getransporteerd</w:t>
+      </w:r>
+    </w:p>
+    <w:p>
+      <w:pPr>
+        <w:pStyle w:val="Lijstalinea"/>
+        <w:numPr>
+          <w:ilvl w:val="1"/>
+          <w:numId w:val="1"/>
+        </w:numPr>
+      </w:pPr>
+      <w:r>
+        <w:t>Transmission Control Protocol (TCP)</w:t>
+      </w:r>
+    </w:p>
+    <w:p>
+      <w:pPr>
+        <w:pStyle w:val="Lijstalinea"/>
+        <w:numPr>
+          <w:ilvl w:val="2"/>
+          <w:numId w:val="1"/>
+        </w:numPr>
+      </w:pPr>
+      <w:r>
+        <w:t>Transportprotocol dat de individuele gesprekken beheert</w:t>
+      </w:r>
+    </w:p>
+    <w:p>
+      <w:pPr>
+        <w:pStyle w:val="Lijstalinea"/>
+        <w:numPr>
+          <w:ilvl w:val="2"/>
+          <w:numId w:val="1"/>
+        </w:numPr>
+      </w:pPr>
+      <w:r>
+        <w:t>Verdeelt de HTTP berichten in segmenten</w:t>
+      </w:r>
+      <w:r>
+        <w:t xml:space="preserve"> en worden verzonden</w:t>
+      </w:r>
       <w:bookmarkStart w:id="0" w:name="_GoBack"/>
       <w:bookmarkEnd w:id="0"/>
     </w:p>
+    <w:p>
+      <w:pPr>
+        <w:pStyle w:val="Lijstalinea"/>
+        <w:numPr>
+          <w:ilvl w:val="2"/>
+          <w:numId w:val="1"/>
+        </w:numPr>
+      </w:pPr>
+      <w:r>
+        <w:t>Verantwoordelijk voor het regelen van de grootte en snelheid waarmee berichten worden uitgewisseld</w:t>
+      </w:r>
+    </w:p>
+    <w:p/>
+    <w:p/>
+    <w:p/>
+    <w:p>
+      <w:pPr>
+        <w:pStyle w:val="Lijstalinea"/>
+        <w:numPr>
+          <w:ilvl w:val="1"/>
+          <w:numId w:val="1"/>
+        </w:numPr>
+      </w:pPr>
+      <w:r>
+        <w:lastRenderedPageBreak/>
+        <w:t>Internet protocol (IP)</w:t>
+      </w:r>
+    </w:p>
+    <w:p>
+      <w:pPr>
+        <w:pStyle w:val="Lijstalinea"/>
+        <w:numPr>
+          <w:ilvl w:val="2"/>
+          <w:numId w:val="1"/>
+        </w:numPr>
+      </w:pPr>
+      <w:r>
+        <w:t>Verantwoordelijk voor het opnemen van de opgemaakte segmenten van TCP</w:t>
+      </w:r>
+    </w:p>
+    <w:p>
+      <w:pPr>
+        <w:pStyle w:val="Lijstalinea"/>
+        <w:numPr>
+          <w:ilvl w:val="2"/>
+          <w:numId w:val="1"/>
+        </w:numPr>
+      </w:pPr>
+      <w:r>
+        <w:t>Pakketten om te zetten</w:t>
+      </w:r>
+    </w:p>
+    <w:p>
+      <w:pPr>
+        <w:pStyle w:val="Lijstalinea"/>
+        <w:numPr>
+          <w:ilvl w:val="2"/>
+          <w:numId w:val="1"/>
+        </w:numPr>
+      </w:pPr>
+      <w:r>
+        <w:t xml:space="preserve">Het juiste adres toe te wijzen aan de </w:t>
+      </w:r>
+      <w:proofErr w:type="spellStart"/>
+      <w:r>
+        <w:t>pakketen</w:t>
+      </w:r>
+      <w:proofErr w:type="spellEnd"/>
+      <w:r>
+        <w:t xml:space="preserve"> en ze af te leveren aan de </w:t>
+      </w:r>
+      <w:proofErr w:type="spellStart"/>
+      <w:r>
+        <w:t>bestemmingshost</w:t>
+      </w:r>
+      <w:proofErr w:type="spellEnd"/>
+    </w:p>
+    <w:p>
+      <w:pPr>
+        <w:pStyle w:val="Lijstalinea"/>
+        <w:numPr>
+          <w:ilvl w:val="1"/>
+          <w:numId w:val="1"/>
+        </w:numPr>
+      </w:pPr>
+      <w:r>
+        <w:t>Ethernet</w:t>
+      </w:r>
+    </w:p>
+    <w:p>
+      <w:pPr>
+        <w:pStyle w:val="Lijstalinea"/>
+        <w:numPr>
+          <w:ilvl w:val="2"/>
+          <w:numId w:val="1"/>
+        </w:numPr>
+      </w:pPr>
+      <w:r>
+        <w:t>Communicatie via gegevensverbinding</w:t>
+      </w:r>
+    </w:p>
+    <w:p>
+      <w:pPr>
+        <w:pStyle w:val="Lijstalinea"/>
+        <w:numPr>
+          <w:ilvl w:val="2"/>
+          <w:numId w:val="1"/>
+        </w:numPr>
+      </w:pPr>
+      <w:r>
+        <w:t>Fysieke overdracht van gegevens op de netwerkmedia</w:t>
+      </w:r>
+    </w:p>
+    <w:p/>
+    <w:p>
+      <w:r>
+        <w:rPr>
+          <w:noProof/>
+        </w:rPr>
+        <w:drawing>
+          <wp:inline distT="0" distB="0" distL="0" distR="0" wp14:anchorId="4C45A2C8" wp14:editId="78571357">
+            <wp:extent cx="4543425" cy="3735873"/>
+            <wp:effectExtent l="0" t="0" r="0" b="0"/>
+            <wp:docPr id="20" name="Afbeelding 20"/>
+            <wp:cNvGraphicFramePr>
+              <a:graphicFrameLocks xmlns:a="http://schemas.openxmlformats.org/drawingml/2006/main" noChangeAspect="1"/>
+            </wp:cNvGraphicFramePr>
+            <a:graphic xmlns:a="http://schemas.openxmlformats.org/drawingml/2006/main">
+              <a:graphicData uri="http://schemas.openxmlformats.org/drawingml/2006/picture">
+                <pic:pic xmlns:pic="http://schemas.openxmlformats.org/drawingml/2006/picture">
+                  <pic:nvPicPr>
+                    <pic:cNvPr id="1" name=""/>
+                    <pic:cNvPicPr/>
+                  </pic:nvPicPr>
+                  <pic:blipFill>
+                    <a:blip r:embed="rId27"/>
+                    <a:stretch>
+                      <a:fillRect/>
+                    </a:stretch>
+                  </pic:blipFill>
+                  <pic:spPr>
+                    <a:xfrm>
+                      <a:off x="0" y="0"/>
+                      <a:ext cx="4551698" cy="3742675"/>
+                    </a:xfrm>
+                    <a:prstGeom prst="rect">
+                      <a:avLst/>
+                    </a:prstGeom>
+                  </pic:spPr>
+                </pic:pic>
+              </a:graphicData>
+            </a:graphic>
+          </wp:inline>
+        </w:drawing>
+      </w:r>
+    </w:p>
+    <w:p/>
+    <w:p>
+      <w:pPr>
+        <w:pStyle w:val="Kop2"/>
+      </w:pPr>
+      <w:r>
+        <w:t>Protocol suite</w:t>
+      </w:r>
+    </w:p>
     <w:sectPr>
-      <w:footerReference w:type="default" r:id="rId26"/>
+      <w:footerReference w:type="default" r:id="rId28"/>
       <w:pgSz w:w="11906" w:h="16838"/>
       <w:pgMar w:top="1417" w:right="1417" w:bottom="1417" w:left="1417" w:header="708" w:footer="708" w:gutter="0"/>
       <w:cols w:space="708"/>
@@ -5301,7 +6248,7 @@
 </file>
 
 <file path=customXml/itemProps1.xml><?xml version="1.0" encoding="utf-8"?>
-<ds:datastoreItem xmlns:ds="http://schemas.openxmlformats.org/officeDocument/2006/customXml" ds:itemID="{9986FD11-2E6A-403D-8DD6-1A9FEB8EEFC5}">
+<ds:datastoreItem xmlns:ds="http://schemas.openxmlformats.org/officeDocument/2006/customXml" ds:itemID="{04E2215B-2A61-43A4-851B-335C24E47905}">
   <ds:schemaRefs>
     <ds:schemaRef ds:uri="http://schemas.openxmlformats.org/officeDocument/2006/bibliography"/>
   </ds:schemaRefs>

</xml_diff>